<commit_message>
add full path to included templates
</commit_message>
<xml_diff>
--- a/docassemble/us_tx_family/data/templates/TX-003.002-Designation_Attorney_In_Charge.docx
+++ b/docassemble/us_tx_family/data/templates/TX-003.002-Designation_Attorney_In_Charge.docx
@@ -4,23 +4,13 @@
   <w:body>
     <w:p>
       <w:r>
-        <w:t xml:space="preserve">{{p </w:t>
-      </w:r>
-      <w:proofErr w:type="spellStart"/>
-      <w:proofErr w:type="gramStart"/>
-      <w:r>
-        <w:t>include</w:t>
-      </w:r>
-      <w:proofErr w:type="gramEnd"/>
-      <w:r>
-        <w:t>_docx_template</w:t>
-      </w:r>
-      <w:proofErr w:type="spellEnd"/>
-      <w:r>
-        <w:t>(</w:t>
+        <w:t>{{p include_docx_template(</w:t>
       </w:r>
       <w:r>
         <w:t>'</w:t>
+      </w:r>
+      <w:r>
+        <w:t>docassemble.us_tx_family:data/templates/</w:t>
       </w:r>
       <w:r>
         <w:t>TX-00</w:t>
@@ -44,25 +34,7 @@
       </w:pPr>
       <w:r>
         <w:tab/>
-        <w:t>{{</w:t>
-      </w:r>
-      <w:proofErr w:type="spellStart"/>
-      <w:proofErr w:type="gramStart"/>
-      <w:r>
-        <w:t>case.client</w:t>
-      </w:r>
-      <w:proofErr w:type="spellEnd"/>
-      <w:proofErr w:type="gramEnd"/>
-      <w:r>
-        <w:t>}}, {{</w:t>
-      </w:r>
-      <w:proofErr w:type="spellStart"/>
-      <w:r>
-        <w:t>case.client_role</w:t>
-      </w:r>
-      <w:proofErr w:type="spellEnd"/>
-      <w:r>
-        <w:t>}} designates {{case.me}} as Attorney in Charge. Pursuant to Rule 8 of the Texas Rules of Civil Procedure, all communications from the Court or other parties or counsel with respect to this suit shall be sent to {{case.me}} at the address provided below.</w:t>
+        <w:t>{{case.client}}, {{case.client_role}} designates {{case.me}} as Attorney in Charge. Pursuant to Rule 8 of the Texas Rules of Civil Procedure, all communications from the Court or other parties or counsel with respect to this suit shall be sent to {{case.me}} at the address provided below.</w:t>
       </w:r>
     </w:p>
     <w:p>
@@ -75,20 +47,13 @@
         <w:spacing w:after="0" w:line="240" w:lineRule="auto"/>
       </w:pPr>
       <w:r>
-        <w:t xml:space="preserve">{{p </w:t>
-      </w:r>
-      <w:proofErr w:type="spellStart"/>
-      <w:proofErr w:type="gramStart"/>
-      <w:r>
-        <w:t>include</w:t>
-      </w:r>
-      <w:proofErr w:type="gramEnd"/>
-      <w:r>
-        <w:t>_docx_template</w:t>
-      </w:r>
-      <w:proofErr w:type="spellEnd"/>
-      <w:r>
-        <w:t>('TX-001.002-Signature_Line.docx')}}</w:t>
+        <w:t>{{p include_docx_template('</w:t>
+      </w:r>
+      <w:r>
+        <w:t>docassemble.us_tx_family:data/templates/</w:t>
+      </w:r>
+      <w:r>
+        <w:t>TX-001.002-Signature_Line.docx')}}</w:t>
       </w:r>
     </w:p>
     <w:p>
@@ -96,18 +61,16 @@
         <w:spacing w:after="0" w:line="240" w:lineRule="auto"/>
       </w:pPr>
       <w:r>
-        <w:t xml:space="preserve">{{p </w:t>
-      </w:r>
-      <w:proofErr w:type="gramStart"/>
-      <w:r>
-        <w:t>include</w:t>
-      </w:r>
-      <w:proofErr w:type="gramEnd"/>
-      <w:r>
-        <w:t>_docx_template('TX-001.003-Certificate_of_Service.docx')}}</w:t>
+        <w:t>{{p include_docx_template('</w:t>
+      </w:r>
+      <w:r>
+        <w:t>docassemble.us_tx_family:data/templates/</w:t>
       </w:r>
       <w:bookmarkStart w:id="0" w:name="_GoBack"/>
       <w:bookmarkEnd w:id="0"/>
+      <w:r>
+        <w:t>TX-001.003-Certificate_of_Service.docx')}}</w:t>
+      </w:r>
     </w:p>
     <w:sectPr>
       <w:headerReference w:type="even" r:id="rId6"/>
@@ -184,7 +147,6 @@
       </w:rPr>
       <w:t>{{</w:t>
     </w:r>
-    <w:proofErr w:type="gramStart"/>
     <w:r>
       <w:rPr>
         <w:b/>
@@ -201,17 +163,7 @@
         <w:caps/>
         <w:sz w:val="22"/>
       </w:rPr>
-      <w:t>case.footer</w:t>
-    </w:r>
-    <w:proofErr w:type="gramEnd"/>
-    <w:r>
-      <w:rPr>
-        <w:b/>
-        <w:bCs/>
-        <w:caps/>
-        <w:sz w:val="22"/>
-      </w:rPr>
-      <w:t>}}</w:t>
+      <w:t>case.footer}}</w:t>
     </w:r>
     <w:r>
       <w:rPr>

</xml_diff>